<commit_message>
Update dokumentace Redaktor v0
</commit_message>
<xml_diff>
--- a/Dokumentace/Redaktor.docx
+++ b/Dokumentace/Redaktor.docx
@@ -38,6 +38,9 @@
     </w:p>
     <w:p>
       <w:r>
+        <w:rPr>
+          <w:noProof/>
+        </w:rPr>
         <w:drawing>
           <wp:anchor distT="0" distB="0" distL="114300" distR="114300" simplePos="0" relativeHeight="251658240" behindDoc="0" locked="0" layoutInCell="1" allowOverlap="1" wp14:anchorId="1558F5C7" wp14:editId="012EF0AD">
             <wp:simplePos x="0" y="0"/>
@@ -117,6 +120,9 @@
     </w:p>
     <w:p>
       <w:r>
+        <w:rPr>
+          <w:noProof/>
+        </w:rPr>
         <w:drawing>
           <wp:anchor distT="0" distB="0" distL="114300" distR="114300" simplePos="0" relativeHeight="251659264" behindDoc="0" locked="0" layoutInCell="1" allowOverlap="1" wp14:anchorId="12389B3A" wp14:editId="47A33C3B">
             <wp:simplePos x="0" y="0"/>
@@ -210,6 +216,9 @@
     </w:p>
     <w:p>
       <w:r>
+        <w:rPr>
+          <w:noProof/>
+        </w:rPr>
         <w:drawing>
           <wp:anchor distT="0" distB="0" distL="114300" distR="114300" simplePos="0" relativeHeight="251660288" behindDoc="0" locked="0" layoutInCell="1" allowOverlap="1" wp14:anchorId="43255138" wp14:editId="76AA37A6">
             <wp:simplePos x="0" y="0"/>
@@ -353,6 +362,9 @@
     </w:p>
     <w:p>
       <w:r>
+        <w:rPr>
+          <w:noProof/>
+        </w:rPr>
         <w:drawing>
           <wp:anchor distT="0" distB="0" distL="114300" distR="114300" simplePos="0" relativeHeight="251661312" behindDoc="0" locked="0" layoutInCell="1" allowOverlap="1" wp14:anchorId="798C19F9" wp14:editId="32E041ED">
             <wp:simplePos x="0" y="0"/>
@@ -514,10 +526,10 @@
             <v:path o:extrusionok="f" gradientshapeok="t" o:connecttype="rect"/>
             <o:lock v:ext="edit" aspectratio="t"/>
           </v:shapetype>
-          <v:shape id="_x0000_i1095" type="#_x0000_t75" style="width:456.75pt;height:462.75pt" o:ole="">
+          <v:shape id="_x0000_i1028" type="#_x0000_t75" style="width:456.75pt;height:462.75pt" o:ole="">
             <v:imagedata r:id="rId9" o:title=""/>
           </v:shape>
-          <o:OLEObject Type="Embed" ProgID="Excel.Sheet.12" ShapeID="_x0000_i1095" DrawAspect="Content" ObjectID="_1666436324" r:id="rId10"/>
+          <o:OLEObject Type="Embed" ProgID="Excel.Sheet.12" ShapeID="_x0000_i1028" DrawAspect="Content" ObjectID="_1666512102" r:id="rId10"/>
         </w:object>
       </w:r>
       <w:r>
@@ -542,6 +554,9 @@
         <w:t xml:space="preserve"> </w:t>
       </w:r>
       <w:r>
+        <w:rPr>
+          <w:noProof/>
+        </w:rPr>
         <w:drawing>
           <wp:inline distT="0" distB="0" distL="0" distR="0" wp14:anchorId="194B691B" wp14:editId="7D0BF3A4">
             <wp:extent cx="5760000" cy="1256400"/>
@@ -664,20 +679,14 @@
         </w:numPr>
       </w:pPr>
       <w:r>
-        <w:t xml:space="preserve">„Zamítnout“ umožňuje zamítnout verzi, čímž se uzavře jeho řízení a autor nemůže dále článek upravit a poslat novou verzi. Tuto volbu lze opětovně zrušit. </w:t>
-      </w:r>
-      <w:r>
-        <w:t xml:space="preserve">Změní stav na </w:t>
-      </w:r>
-      <w:r>
-        <w:t>8</w:t>
-      </w:r>
-      <w:r>
-        <w:t>.</w:t>
-      </w:r>
-    </w:p>
-    <w:p>
-      <w:r>
+        <w:t>„Zamítnout“ umožňuje zamítnout verzi, čímž se uzavře jeho řízení a autor nemůže dále článek upravit a poslat novou verzi. Tuto volbu lze opětovně zrušit. Změní stav na 8.</w:t>
+      </w:r>
+    </w:p>
+    <w:p>
+      <w:r>
+        <w:rPr>
+          <w:noProof/>
+        </w:rPr>
         <w:drawing>
           <wp:inline distT="0" distB="0" distL="0" distR="0" wp14:anchorId="7526D025" wp14:editId="0562451C">
             <wp:extent cx="5760720" cy="1116965"/>
@@ -750,6 +759,9 @@
     </w:p>
     <w:p>
       <w:r>
+        <w:rPr>
+          <w:noProof/>
+        </w:rPr>
         <w:drawing>
           <wp:inline distT="0" distB="0" distL="0" distR="0" wp14:anchorId="6EB7AB2A" wp14:editId="04C02E01">
             <wp:extent cx="5760720" cy="2310130"/>
@@ -847,17 +859,14 @@
         <w:t xml:space="preserve"> </w:t>
       </w:r>
       <w:r>
-        <w:t xml:space="preserve">(viz. Stav 1, tlačítko </w:t>
-      </w:r>
-      <w:r>
-        <w:t>3</w:t>
-      </w:r>
-      <w:r>
-        <w:t>)</w:t>
-      </w:r>
-    </w:p>
-    <w:p>
-      <w:r>
+        <w:t>(viz. Stav 1, tlačítko 3)</w:t>
+      </w:r>
+    </w:p>
+    <w:p>
+      <w:r>
+        <w:rPr>
+          <w:noProof/>
+        </w:rPr>
         <w:drawing>
           <wp:inline distT="0" distB="0" distL="0" distR="0" wp14:anchorId="4DE018FB" wp14:editId="0A1817AE">
             <wp:extent cx="5760720" cy="2279650"/>
@@ -895,7 +904,13 @@
         </w:drawing>
       </w:r>
       <w:r>
-        <w:t>Obr 8 – Stav 5</w:t>
+        <w:t>Obr</w:t>
+      </w:r>
+      <w:r>
+        <w:t>.</w:t>
+      </w:r>
+      <w:r>
+        <w:t xml:space="preserve"> 8 – Stav 5</w:t>
       </w:r>
     </w:p>
     <w:p>
@@ -907,10 +922,7 @@
         </w:numPr>
       </w:pPr>
       <w:r>
-        <w:t xml:space="preserve">„Probíhá úprava textu autorem“, při kterém se redaktorovi dovoluje pouze zamítnout článek. Např. z důvodů nereagování autora na výzvu opravení. </w:t>
-      </w:r>
-      <w:r>
-        <w:t>(viz. Stav 1, tlačítko 3)</w:t>
+        <w:t>„Probíhá úprava textu autorem“, při kterém se redaktorovi dovoluje pouze zamítnout článek. Např. z důvodů nereagování autora na výzvu opravení. (viz. Stav 1, tlačítko 3)</w:t>
       </w:r>
     </w:p>
     <w:p>
@@ -927,6 +939,28 @@
     </w:p>
     <w:p>
       <w:pPr>
+        <w:pStyle w:val="Odstavecseseznamem"/>
+        <w:numPr>
+          <w:ilvl w:val="0"/>
+          <w:numId w:val="13"/>
+        </w:numPr>
+      </w:pPr>
+      <w:r>
+        <w:t>„</w:t>
+      </w:r>
+      <w:r>
+        <w:rPr>
+          <w:rFonts w:ascii="Calibri" w:hAnsi="Calibri" w:cs="Calibri"/>
+          <w:color w:val="000000"/>
+        </w:rPr>
+        <w:t>Příspěvek zamítnut</w:t>
+      </w:r>
+      <w:r>
+        <w:t>“ umožňuje pouze opětovně zrušit zamítnutí, pomocí příslušného tlačítka, ale pouze pokud se jedná o poslední verzi.</w:t>
+      </w:r>
+    </w:p>
+    <w:p>
+      <w:pPr>
         <w:pStyle w:val="Nadpis2"/>
         <w:numPr>
           <w:ilvl w:val="1"/>
@@ -939,7 +973,192 @@
     </w:p>
     <w:p>
       <w:r>
-        <w:t>Ve stavu, kdy k dané verzi alespoň jeden z přiřazených recenzentů vyplnil a odeslal svůj posudek, se zobrazí v dolní části stránky posudky v přehledné tabulce. Nad tabulkou je informace, do kdy má být recenzní řízení uzavřeno. Dále je datum uzavření recenzního řízení zobrazen v informacích pod stavem, pokud se jedná o stav 2 nebo 3.</w:t>
+        <w:t xml:space="preserve">Ve stavu, kdy k dané verzi alespoň jeden z přiřazených recenzentů vyplnil a odeslal svůj posudek, se zobrazí </w:t>
+      </w:r>
+      <w:r>
+        <w:t>pod řídícími tlačítky</w:t>
+      </w:r>
+      <w:r>
+        <w:t xml:space="preserve"> posudky v přehledné tabulce. Nad tabulkou je informace, do kdy má být recenzní řízení uzavřeno. Dále je datum uzavření recenzního řízení zobrazen v informacích pod stavem, pokud se jedná o stav 2 nebo 3.</w:t>
+      </w:r>
+    </w:p>
+    <w:p>
+      <w:r>
+        <w:br w:type="page"/>
+      </w:r>
+    </w:p>
+    <w:p>
+      <w:pPr>
+        <w:pStyle w:val="Nadpis2"/>
+        <w:numPr>
+          <w:ilvl w:val="1"/>
+          <w:numId w:val="6"/>
+        </w:numPr>
+      </w:pPr>
+      <w:r>
+        <w:lastRenderedPageBreak/>
+        <w:t>Konverzace s autorem a redaktorem</w:t>
+      </w:r>
+    </w:p>
+    <w:p>
+      <w:r>
+        <w:t>Ve spodní části stránky má redaktor možnost konverzovat buď se samotným autorem nebo se skupinou stanovených recenzentů.</w:t>
+      </w:r>
+    </w:p>
+    <w:p>
+      <w:r>
+        <w:drawing>
+          <wp:anchor distT="0" distB="0" distL="114300" distR="114300" simplePos="0" relativeHeight="251662336" behindDoc="0" locked="0" layoutInCell="1" allowOverlap="1" wp14:anchorId="08401A71" wp14:editId="2221FBEA">
+            <wp:simplePos x="0" y="0"/>
+            <wp:positionH relativeFrom="column">
+              <wp:posOffset>-4445</wp:posOffset>
+            </wp:positionH>
+            <wp:positionV relativeFrom="paragraph">
+              <wp:posOffset>635</wp:posOffset>
+            </wp:positionV>
+            <wp:extent cx="5760720" cy="1470025"/>
+            <wp:effectExtent l="0" t="0" r="0" b="0"/>
+            <wp:wrapSquare wrapText="bothSides"/>
+            <wp:docPr id="4" name="Obrázek 4"/>
+            <wp:cNvGraphicFramePr>
+              <a:graphicFrameLocks xmlns:a="http://schemas.openxmlformats.org/drawingml/2006/main" noChangeAspect="1"/>
+            </wp:cNvGraphicFramePr>
+            <a:graphic xmlns:a="http://schemas.openxmlformats.org/drawingml/2006/main">
+              <a:graphicData uri="http://schemas.openxmlformats.org/drawingml/2006/picture">
+                <pic:pic xmlns:pic="http://schemas.openxmlformats.org/drawingml/2006/picture">
+                  <pic:nvPicPr>
+                    <pic:cNvPr id="1" name=""/>
+                    <pic:cNvPicPr/>
+                  </pic:nvPicPr>
+                  <pic:blipFill>
+                    <a:blip r:embed="rId15">
+                      <a:extLst>
+                        <a:ext uri="{28A0092B-C50C-407E-A947-70E740481C1C}">
+                          <a14:useLocalDpi xmlns:a14="http://schemas.microsoft.com/office/drawing/2010/main" val="0"/>
+                        </a:ext>
+                      </a:extLst>
+                    </a:blip>
+                    <a:stretch>
+                      <a:fillRect/>
+                    </a:stretch>
+                  </pic:blipFill>
+                  <pic:spPr>
+                    <a:xfrm>
+                      <a:off x="0" y="0"/>
+                      <a:ext cx="5760720" cy="1470025"/>
+                    </a:xfrm>
+                    <a:prstGeom prst="rect">
+                      <a:avLst/>
+                    </a:prstGeom>
+                  </pic:spPr>
+                </pic:pic>
+              </a:graphicData>
+            </a:graphic>
+          </wp:anchor>
+        </w:drawing>
+      </w:r>
+      <w:r>
+        <w:t>Obr. 9 – Konverzace s</w:t>
+      </w:r>
+      <w:r>
+        <w:t> </w:t>
+      </w:r>
+      <w:r>
+        <w:t>redakcí</w:t>
+      </w:r>
+    </w:p>
+    <w:p>
+      <w:r>
+        <w:drawing>
+          <wp:inline distT="0" distB="0" distL="0" distR="0" wp14:anchorId="23463B02" wp14:editId="56BE7AD3">
+            <wp:extent cx="5760720" cy="2273935"/>
+            <wp:effectExtent l="0" t="0" r="0" b="0"/>
+            <wp:docPr id="11" name="Obrázek 11"/>
+            <wp:cNvGraphicFramePr>
+              <a:graphicFrameLocks xmlns:a="http://schemas.openxmlformats.org/drawingml/2006/main" noChangeAspect="1"/>
+            </wp:cNvGraphicFramePr>
+            <a:graphic xmlns:a="http://schemas.openxmlformats.org/drawingml/2006/main">
+              <a:graphicData uri="http://schemas.openxmlformats.org/drawingml/2006/picture">
+                <pic:pic xmlns:pic="http://schemas.openxmlformats.org/drawingml/2006/picture">
+                  <pic:nvPicPr>
+                    <pic:cNvPr id="1" name=""/>
+                    <pic:cNvPicPr/>
+                  </pic:nvPicPr>
+                  <pic:blipFill>
+                    <a:blip r:embed="rId16"/>
+                    <a:stretch>
+                      <a:fillRect/>
+                    </a:stretch>
+                  </pic:blipFill>
+                  <pic:spPr>
+                    <a:xfrm>
+                      <a:off x="0" y="0"/>
+                      <a:ext cx="5760720" cy="2273935"/>
+                    </a:xfrm>
+                    <a:prstGeom prst="rect">
+                      <a:avLst/>
+                    </a:prstGeom>
+                  </pic:spPr>
+                </pic:pic>
+              </a:graphicData>
+            </a:graphic>
+          </wp:inline>
+        </w:drawing>
+      </w:r>
+      <w:r>
+        <w:t>Obr. 10 – Konverzace s autorem</w:t>
+      </w:r>
+    </w:p>
+    <w:p>
+      <w:r>
+        <w:t>Nahoře v obr. 9</w:t>
+      </w:r>
+      <w:r>
+        <w:t xml:space="preserve"> a 10</w:t>
+      </w:r>
+      <w:r>
+        <w:t xml:space="preserve"> můžete vidět přepínací tlačítko mezi konverzací s autorem a redakcí (skupina recenzentů). Dále </w:t>
+      </w:r>
+      <w:r>
+        <w:t>v konverzaci na levé straně vidíte zprávy oponenta a na pravé vaše odeslané zprávy. Ve spodní části je</w:t>
+      </w:r>
+      <w:r>
+        <w:t xml:space="preserve"> </w:t>
+      </w:r>
+      <w:r>
+        <w:t>textový vstup, pro odeslání zprávy.</w:t>
+      </w:r>
+    </w:p>
+    <w:p>
+      <w:r>
+        <w:t xml:space="preserve">Pokud v průběhu řízení budou redaktorem odeslány </w:t>
+      </w:r>
+      <w:r>
+        <w:t>posudky</w:t>
+      </w:r>
+      <w:r>
+        <w:t>, tak se do konverzace s autorem zapíše zpráva „Posudky odeslány“. V případě, že bude verze vrácena k</w:t>
+      </w:r>
+      <w:r>
+        <w:t> </w:t>
+      </w:r>
+      <w:r>
+        <w:t>úpravě</w:t>
+      </w:r>
+      <w:r>
+        <w:t>, tak se důvod navrácení odešle do konverzace s autorem, kdyby se na něj chtěl zpětně podívat. Stejně tak funguje zamítnutí verze, kde se také vypíše důvod navrácení</w:t>
+      </w:r>
+      <w:r>
+        <w:t xml:space="preserve"> v konverzaci</w:t>
+      </w:r>
+      <w:r>
+        <w:t>.</w:t>
+      </w:r>
+      <w:r>
+        <w:t xml:space="preserve"> </w:t>
+      </w:r>
+      <w:r>
+        <w:t>V Případě, že redaktor zamítnutí zruší, předchozí důvod zamítnutí se smaže.</w:t>
       </w:r>
     </w:p>
     <w:sectPr>
@@ -2212,6 +2431,101 @@
     </w:lvl>
   </w:abstractNum>
   <w:abstractNum w:abstractNumId="12" w15:restartNumberingAfterBreak="0">
+    <w:nsid w:val="6212156A"/>
+    <w:multiLevelType w:val="multilevel"/>
+    <w:tmpl w:val="04050025"/>
+    <w:lvl w:ilvl="0">
+      <w:start w:val="1"/>
+      <w:numFmt w:val="decimal"/>
+      <w:pStyle w:val="Nadpis1"/>
+      <w:lvlText w:val="%1"/>
+      <w:lvlJc w:val="left"/>
+      <w:pPr>
+        <w:ind w:left="432" w:hanging="432"/>
+      </w:pPr>
+    </w:lvl>
+    <w:lvl w:ilvl="1">
+      <w:start w:val="1"/>
+      <w:numFmt w:val="decimal"/>
+      <w:pStyle w:val="Nadpis2"/>
+      <w:lvlText w:val="%1.%2"/>
+      <w:lvlJc w:val="left"/>
+      <w:pPr>
+        <w:ind w:left="576" w:hanging="576"/>
+      </w:pPr>
+    </w:lvl>
+    <w:lvl w:ilvl="2">
+      <w:start w:val="1"/>
+      <w:numFmt w:val="decimal"/>
+      <w:pStyle w:val="Nadpis3"/>
+      <w:lvlText w:val="%1.%2.%3"/>
+      <w:lvlJc w:val="left"/>
+      <w:pPr>
+        <w:ind w:left="720" w:hanging="720"/>
+      </w:pPr>
+    </w:lvl>
+    <w:lvl w:ilvl="3">
+      <w:start w:val="1"/>
+      <w:numFmt w:val="decimal"/>
+      <w:pStyle w:val="Nadpis4"/>
+      <w:lvlText w:val="%1.%2.%3.%4"/>
+      <w:lvlJc w:val="left"/>
+      <w:pPr>
+        <w:ind w:left="864" w:hanging="864"/>
+      </w:pPr>
+    </w:lvl>
+    <w:lvl w:ilvl="4">
+      <w:start w:val="1"/>
+      <w:numFmt w:val="decimal"/>
+      <w:pStyle w:val="Nadpis5"/>
+      <w:lvlText w:val="%1.%2.%3.%4.%5"/>
+      <w:lvlJc w:val="left"/>
+      <w:pPr>
+        <w:ind w:left="1008" w:hanging="1008"/>
+      </w:pPr>
+    </w:lvl>
+    <w:lvl w:ilvl="5">
+      <w:start w:val="1"/>
+      <w:numFmt w:val="decimal"/>
+      <w:pStyle w:val="Nadpis6"/>
+      <w:lvlText w:val="%1.%2.%3.%4.%5.%6"/>
+      <w:lvlJc w:val="left"/>
+      <w:pPr>
+        <w:ind w:left="1152" w:hanging="1152"/>
+      </w:pPr>
+    </w:lvl>
+    <w:lvl w:ilvl="6">
+      <w:start w:val="1"/>
+      <w:numFmt w:val="decimal"/>
+      <w:pStyle w:val="Nadpis7"/>
+      <w:lvlText w:val="%1.%2.%3.%4.%5.%6.%7"/>
+      <w:lvlJc w:val="left"/>
+      <w:pPr>
+        <w:ind w:left="1296" w:hanging="1296"/>
+      </w:pPr>
+    </w:lvl>
+    <w:lvl w:ilvl="7">
+      <w:start w:val="1"/>
+      <w:numFmt w:val="decimal"/>
+      <w:pStyle w:val="Nadpis8"/>
+      <w:lvlText w:val="%1.%2.%3.%4.%5.%6.%7.%8"/>
+      <w:lvlJc w:val="left"/>
+      <w:pPr>
+        <w:ind w:left="1440" w:hanging="1440"/>
+      </w:pPr>
+    </w:lvl>
+    <w:lvl w:ilvl="8">
+      <w:start w:val="1"/>
+      <w:numFmt w:val="decimal"/>
+      <w:pStyle w:val="Nadpis9"/>
+      <w:lvlText w:val="%1.%2.%3.%4.%5.%6.%7.%8.%9"/>
+      <w:lvlJc w:val="left"/>
+      <w:pPr>
+        <w:ind w:left="1584" w:hanging="1584"/>
+      </w:pPr>
+    </w:lvl>
+  </w:abstractNum>
+  <w:abstractNum w:abstractNumId="13" w15:restartNumberingAfterBreak="0">
     <w:nsid w:val="78010343"/>
     <w:multiLevelType w:val="hybridMultilevel"/>
     <w:tmpl w:val="81448D6C"/>
@@ -2297,7 +2611,7 @@
       </w:pPr>
     </w:lvl>
   </w:abstractNum>
-  <w:abstractNum w:abstractNumId="13" w15:restartNumberingAfterBreak="0">
+  <w:abstractNum w:abstractNumId="14" w15:restartNumberingAfterBreak="0">
     <w:nsid w:val="7A7F3978"/>
     <w:multiLevelType w:val="multilevel"/>
     <w:tmpl w:val="5024D8DE"/>
@@ -2428,7 +2742,7 @@
     <w:abstractNumId w:val="6"/>
   </w:num>
   <w:num w:numId="6">
-    <w:abstractNumId w:val="13"/>
+    <w:abstractNumId w:val="14"/>
   </w:num>
   <w:num w:numId="7">
     <w:abstractNumId w:val="0"/>
@@ -2443,7 +2757,7 @@
     <w:abstractNumId w:val="3"/>
   </w:num>
   <w:num w:numId="11">
-    <w:abstractNumId w:val="12"/>
+    <w:abstractNumId w:val="13"/>
   </w:num>
   <w:num w:numId="12">
     <w:abstractNumId w:val="9"/>
@@ -2453,6 +2767,12 @@
   </w:num>
   <w:num w:numId="14">
     <w:abstractNumId w:val="10"/>
+  </w:num>
+  <w:num w:numId="15">
+    <w:abstractNumId w:val="12"/>
+  </w:num>
+  <w:num w:numId="16">
+    <w:abstractNumId w:val="12"/>
   </w:num>
 </w:numbering>
 </file>
@@ -2867,6 +3187,9 @@
     <w:pPr>
       <w:keepNext/>
       <w:keepLines/>
+      <w:numPr>
+        <w:numId w:val="15"/>
+      </w:numPr>
       <w:spacing w:before="240" w:after="0"/>
       <w:outlineLvl w:val="0"/>
     </w:pPr>
@@ -2889,6 +3212,10 @@
     <w:pPr>
       <w:keepNext/>
       <w:keepLines/>
+      <w:numPr>
+        <w:ilvl w:val="1"/>
+        <w:numId w:val="15"/>
+      </w:numPr>
       <w:spacing w:after="0"/>
       <w:outlineLvl w:val="1"/>
     </w:pPr>
@@ -2911,6 +3238,10 @@
     <w:pPr>
       <w:keepNext/>
       <w:keepLines/>
+      <w:numPr>
+        <w:ilvl w:val="2"/>
+        <w:numId w:val="15"/>
+      </w:numPr>
       <w:spacing w:before="40" w:after="0"/>
       <w:outlineLvl w:val="2"/>
     </w:pPr>
@@ -2919,6 +3250,166 @@
       <w:color w:val="1F3763" w:themeColor="accent1" w:themeShade="7F"/>
       <w:sz w:val="24"/>
       <w:szCs w:val="24"/>
+    </w:rPr>
+  </w:style>
+  <w:style w:type="paragraph" w:styleId="Nadpis4">
+    <w:name w:val="heading 4"/>
+    <w:basedOn w:val="Normln"/>
+    <w:next w:val="Normln"/>
+    <w:link w:val="Nadpis4Char"/>
+    <w:uiPriority w:val="9"/>
+    <w:semiHidden/>
+    <w:unhideWhenUsed/>
+    <w:qFormat/>
+    <w:rsid w:val="00577005"/>
+    <w:pPr>
+      <w:keepNext/>
+      <w:keepLines/>
+      <w:numPr>
+        <w:ilvl w:val="3"/>
+        <w:numId w:val="15"/>
+      </w:numPr>
+      <w:spacing w:before="40" w:after="0"/>
+      <w:outlineLvl w:val="3"/>
+    </w:pPr>
+    <w:rPr>
+      <w:rFonts w:asciiTheme="majorHAnsi" w:eastAsiaTheme="majorEastAsia" w:hAnsiTheme="majorHAnsi" w:cstheme="majorBidi"/>
+      <w:i/>
+      <w:iCs/>
+      <w:color w:val="2F5496" w:themeColor="accent1" w:themeShade="BF"/>
+    </w:rPr>
+  </w:style>
+  <w:style w:type="paragraph" w:styleId="Nadpis5">
+    <w:name w:val="heading 5"/>
+    <w:basedOn w:val="Normln"/>
+    <w:next w:val="Normln"/>
+    <w:link w:val="Nadpis5Char"/>
+    <w:uiPriority w:val="9"/>
+    <w:semiHidden/>
+    <w:unhideWhenUsed/>
+    <w:qFormat/>
+    <w:rsid w:val="00577005"/>
+    <w:pPr>
+      <w:keepNext/>
+      <w:keepLines/>
+      <w:numPr>
+        <w:ilvl w:val="4"/>
+        <w:numId w:val="15"/>
+      </w:numPr>
+      <w:spacing w:before="40" w:after="0"/>
+      <w:outlineLvl w:val="4"/>
+    </w:pPr>
+    <w:rPr>
+      <w:rFonts w:asciiTheme="majorHAnsi" w:eastAsiaTheme="majorEastAsia" w:hAnsiTheme="majorHAnsi" w:cstheme="majorBidi"/>
+      <w:color w:val="2F5496" w:themeColor="accent1" w:themeShade="BF"/>
+    </w:rPr>
+  </w:style>
+  <w:style w:type="paragraph" w:styleId="Nadpis6">
+    <w:name w:val="heading 6"/>
+    <w:basedOn w:val="Normln"/>
+    <w:next w:val="Normln"/>
+    <w:link w:val="Nadpis6Char"/>
+    <w:uiPriority w:val="9"/>
+    <w:semiHidden/>
+    <w:unhideWhenUsed/>
+    <w:qFormat/>
+    <w:rsid w:val="00577005"/>
+    <w:pPr>
+      <w:keepNext/>
+      <w:keepLines/>
+      <w:numPr>
+        <w:ilvl w:val="5"/>
+        <w:numId w:val="15"/>
+      </w:numPr>
+      <w:spacing w:before="40" w:after="0"/>
+      <w:outlineLvl w:val="5"/>
+    </w:pPr>
+    <w:rPr>
+      <w:rFonts w:asciiTheme="majorHAnsi" w:eastAsiaTheme="majorEastAsia" w:hAnsiTheme="majorHAnsi" w:cstheme="majorBidi"/>
+      <w:color w:val="1F3763" w:themeColor="accent1" w:themeShade="7F"/>
+    </w:rPr>
+  </w:style>
+  <w:style w:type="paragraph" w:styleId="Nadpis7">
+    <w:name w:val="heading 7"/>
+    <w:basedOn w:val="Normln"/>
+    <w:next w:val="Normln"/>
+    <w:link w:val="Nadpis7Char"/>
+    <w:uiPriority w:val="9"/>
+    <w:semiHidden/>
+    <w:unhideWhenUsed/>
+    <w:qFormat/>
+    <w:rsid w:val="00577005"/>
+    <w:pPr>
+      <w:keepNext/>
+      <w:keepLines/>
+      <w:numPr>
+        <w:ilvl w:val="6"/>
+        <w:numId w:val="15"/>
+      </w:numPr>
+      <w:spacing w:before="40" w:after="0"/>
+      <w:outlineLvl w:val="6"/>
+    </w:pPr>
+    <w:rPr>
+      <w:rFonts w:asciiTheme="majorHAnsi" w:eastAsiaTheme="majorEastAsia" w:hAnsiTheme="majorHAnsi" w:cstheme="majorBidi"/>
+      <w:i/>
+      <w:iCs/>
+      <w:color w:val="1F3763" w:themeColor="accent1" w:themeShade="7F"/>
+    </w:rPr>
+  </w:style>
+  <w:style w:type="paragraph" w:styleId="Nadpis8">
+    <w:name w:val="heading 8"/>
+    <w:basedOn w:val="Normln"/>
+    <w:next w:val="Normln"/>
+    <w:link w:val="Nadpis8Char"/>
+    <w:uiPriority w:val="9"/>
+    <w:semiHidden/>
+    <w:unhideWhenUsed/>
+    <w:qFormat/>
+    <w:rsid w:val="00577005"/>
+    <w:pPr>
+      <w:keepNext/>
+      <w:keepLines/>
+      <w:numPr>
+        <w:ilvl w:val="7"/>
+        <w:numId w:val="15"/>
+      </w:numPr>
+      <w:spacing w:before="40" w:after="0"/>
+      <w:outlineLvl w:val="7"/>
+    </w:pPr>
+    <w:rPr>
+      <w:rFonts w:asciiTheme="majorHAnsi" w:eastAsiaTheme="majorEastAsia" w:hAnsiTheme="majorHAnsi" w:cstheme="majorBidi"/>
+      <w:color w:val="272727" w:themeColor="text1" w:themeTint="D8"/>
+      <w:sz w:val="21"/>
+      <w:szCs w:val="21"/>
+    </w:rPr>
+  </w:style>
+  <w:style w:type="paragraph" w:styleId="Nadpis9">
+    <w:name w:val="heading 9"/>
+    <w:basedOn w:val="Normln"/>
+    <w:next w:val="Normln"/>
+    <w:link w:val="Nadpis9Char"/>
+    <w:uiPriority w:val="9"/>
+    <w:semiHidden/>
+    <w:unhideWhenUsed/>
+    <w:qFormat/>
+    <w:rsid w:val="00577005"/>
+    <w:pPr>
+      <w:keepNext/>
+      <w:keepLines/>
+      <w:numPr>
+        <w:ilvl w:val="8"/>
+        <w:numId w:val="15"/>
+      </w:numPr>
+      <w:spacing w:before="40" w:after="0"/>
+      <w:outlineLvl w:val="8"/>
+    </w:pPr>
+    <w:rPr>
+      <w:rFonts w:asciiTheme="majorHAnsi" w:eastAsiaTheme="majorEastAsia" w:hAnsiTheme="majorHAnsi" w:cstheme="majorBidi"/>
+      <w:i/>
+      <w:iCs/>
+      <w:color w:val="272727" w:themeColor="text1" w:themeTint="D8"/>
+      <w:sz w:val="21"/>
+      <w:szCs w:val="21"/>
     </w:rPr>
   </w:style>
   <w:style w:type="character" w:default="1" w:styleId="Standardnpsmoodstavce">
@@ -3062,6 +3553,88 @@
       <w:ind w:left="720"/>
       <w:contextualSpacing/>
     </w:pPr>
+  </w:style>
+  <w:style w:type="character" w:customStyle="1" w:styleId="Nadpis4Char">
+    <w:name w:val="Nadpis 4 Char"/>
+    <w:basedOn w:val="Standardnpsmoodstavce"/>
+    <w:link w:val="Nadpis4"/>
+    <w:uiPriority w:val="9"/>
+    <w:semiHidden/>
+    <w:rsid w:val="00577005"/>
+    <w:rPr>
+      <w:rFonts w:asciiTheme="majorHAnsi" w:eastAsiaTheme="majorEastAsia" w:hAnsiTheme="majorHAnsi" w:cstheme="majorBidi"/>
+      <w:i/>
+      <w:iCs/>
+      <w:color w:val="2F5496" w:themeColor="accent1" w:themeShade="BF"/>
+    </w:rPr>
+  </w:style>
+  <w:style w:type="character" w:customStyle="1" w:styleId="Nadpis5Char">
+    <w:name w:val="Nadpis 5 Char"/>
+    <w:basedOn w:val="Standardnpsmoodstavce"/>
+    <w:link w:val="Nadpis5"/>
+    <w:uiPriority w:val="9"/>
+    <w:semiHidden/>
+    <w:rsid w:val="00577005"/>
+    <w:rPr>
+      <w:rFonts w:asciiTheme="majorHAnsi" w:eastAsiaTheme="majorEastAsia" w:hAnsiTheme="majorHAnsi" w:cstheme="majorBidi"/>
+      <w:color w:val="2F5496" w:themeColor="accent1" w:themeShade="BF"/>
+    </w:rPr>
+  </w:style>
+  <w:style w:type="character" w:customStyle="1" w:styleId="Nadpis6Char">
+    <w:name w:val="Nadpis 6 Char"/>
+    <w:basedOn w:val="Standardnpsmoodstavce"/>
+    <w:link w:val="Nadpis6"/>
+    <w:uiPriority w:val="9"/>
+    <w:semiHidden/>
+    <w:rsid w:val="00577005"/>
+    <w:rPr>
+      <w:rFonts w:asciiTheme="majorHAnsi" w:eastAsiaTheme="majorEastAsia" w:hAnsiTheme="majorHAnsi" w:cstheme="majorBidi"/>
+      <w:color w:val="1F3763" w:themeColor="accent1" w:themeShade="7F"/>
+    </w:rPr>
+  </w:style>
+  <w:style w:type="character" w:customStyle="1" w:styleId="Nadpis7Char">
+    <w:name w:val="Nadpis 7 Char"/>
+    <w:basedOn w:val="Standardnpsmoodstavce"/>
+    <w:link w:val="Nadpis7"/>
+    <w:uiPriority w:val="9"/>
+    <w:semiHidden/>
+    <w:rsid w:val="00577005"/>
+    <w:rPr>
+      <w:rFonts w:asciiTheme="majorHAnsi" w:eastAsiaTheme="majorEastAsia" w:hAnsiTheme="majorHAnsi" w:cstheme="majorBidi"/>
+      <w:i/>
+      <w:iCs/>
+      <w:color w:val="1F3763" w:themeColor="accent1" w:themeShade="7F"/>
+    </w:rPr>
+  </w:style>
+  <w:style w:type="character" w:customStyle="1" w:styleId="Nadpis8Char">
+    <w:name w:val="Nadpis 8 Char"/>
+    <w:basedOn w:val="Standardnpsmoodstavce"/>
+    <w:link w:val="Nadpis8"/>
+    <w:uiPriority w:val="9"/>
+    <w:semiHidden/>
+    <w:rsid w:val="00577005"/>
+    <w:rPr>
+      <w:rFonts w:asciiTheme="majorHAnsi" w:eastAsiaTheme="majorEastAsia" w:hAnsiTheme="majorHAnsi" w:cstheme="majorBidi"/>
+      <w:color w:val="272727" w:themeColor="text1" w:themeTint="D8"/>
+      <w:sz w:val="21"/>
+      <w:szCs w:val="21"/>
+    </w:rPr>
+  </w:style>
+  <w:style w:type="character" w:customStyle="1" w:styleId="Nadpis9Char">
+    <w:name w:val="Nadpis 9 Char"/>
+    <w:basedOn w:val="Standardnpsmoodstavce"/>
+    <w:link w:val="Nadpis9"/>
+    <w:uiPriority w:val="9"/>
+    <w:semiHidden/>
+    <w:rsid w:val="00577005"/>
+    <w:rPr>
+      <w:rFonts w:asciiTheme="majorHAnsi" w:eastAsiaTheme="majorEastAsia" w:hAnsiTheme="majorHAnsi" w:cstheme="majorBidi"/>
+      <w:i/>
+      <w:iCs/>
+      <w:color w:val="272727" w:themeColor="text1" w:themeTint="D8"/>
+      <w:sz w:val="21"/>
+      <w:szCs w:val="21"/>
+    </w:rPr>
   </w:style>
 </w:styles>
 </file>

</xml_diff>

<commit_message>
Update dokumentace redaktor a šéfredaktor + správa časopisů
</commit_message>
<xml_diff>
--- a/Dokumentace/Redaktor.docx
+++ b/Dokumentace/Redaktor.docx
@@ -21,7 +21,7 @@
         <w:pStyle w:val="Podnadpis"/>
       </w:pPr>
       <w:r>
-        <w:t>v0.1</w:t>
+        <w:t>v0.2</w:t>
       </w:r>
     </w:p>
     <w:p>
@@ -478,6 +478,9 @@
       <w:r>
         <w:t xml:space="preserve"> Dále pokud má daný článek více verzí, pomocí tlačítka „Zobrazit jinou verzi“ si může redaktor otevřít detail předchozích verzí.</w:t>
       </w:r>
+      <w:r>
+        <w:t xml:space="preserve"> Dále zde můžete vidět tlačítko „Upozornit šéfredaktora“. Tuto volbu použije redaktor, když na řízení sám nestačí, nebo má nějaký dotaz na šéfredaktora, který po kontrole může reagovat v konverzaci.</w:t>
+      </w:r>
     </w:p>
     <w:p>
       <w:r>
@@ -526,10 +529,10 @@
             <v:path o:extrusionok="f" gradientshapeok="t" o:connecttype="rect"/>
             <o:lock v:ext="edit" aspectratio="t"/>
           </v:shapetype>
-          <v:shape id="_x0000_i1028" type="#_x0000_t75" style="width:456.75pt;height:462.75pt" o:ole="">
+          <v:shape id="_x0000_i1025" type="#_x0000_t75" style="width:456.75pt;height:462.75pt" o:ole="">
             <v:imagedata r:id="rId9" o:title=""/>
           </v:shape>
-          <o:OLEObject Type="Embed" ProgID="Excel.Sheet.12" ShapeID="_x0000_i1028" DrawAspect="Content" ObjectID="_1666512102" r:id="rId10"/>
+          <o:OLEObject Type="Embed" ProgID="Excel.Sheet.12" ShapeID="_x0000_i1025" DrawAspect="Content" ObjectID="_1667549024" r:id="rId10"/>
         </w:object>
       </w:r>
       <w:r>
@@ -997,16 +1000,28 @@
       </w:pPr>
       <w:r>
         <w:lastRenderedPageBreak/>
-        <w:t>Konverzace s autorem a redaktorem</w:t>
-      </w:r>
-    </w:p>
-    <w:p>
-      <w:r>
-        <w:t>Ve spodní části stránky má redaktor možnost konverzovat buď se samotným autorem nebo se skupinou stanovených recenzentů.</w:t>
-      </w:r>
-    </w:p>
-    <w:p>
-      <w:r>
+        <w:t xml:space="preserve">Konverzace s autorem a </w:t>
+      </w:r>
+      <w:r>
+        <w:t>redakcí</w:t>
+      </w:r>
+    </w:p>
+    <w:p>
+      <w:r>
+        <w:t xml:space="preserve">Ve spodní části stránky má redaktor možnost konverzovat buď se samotným autorem nebo </w:t>
+      </w:r>
+      <w:r>
+        <w:t>interně s redakcí, kam spadají oba recenzenti a šéfredaktor</w:t>
+      </w:r>
+      <w:r>
+        <w:t>.</w:t>
+      </w:r>
+    </w:p>
+    <w:p>
+      <w:r>
+        <w:rPr>
+          <w:noProof/>
+        </w:rPr>
         <w:drawing>
           <wp:anchor distT="0" distB="0" distL="114300" distR="114300" simplePos="0" relativeHeight="251662336" behindDoc="0" locked="0" layoutInCell="1" allowOverlap="1" wp14:anchorId="08401A71" wp14:editId="2221FBEA">
             <wp:simplePos x="0" y="0"/>
@@ -1069,6 +1084,9 @@
     </w:p>
     <w:p>
       <w:r>
+        <w:rPr>
+          <w:noProof/>
+        </w:rPr>
         <w:drawing>
           <wp:inline distT="0" distB="0" distL="0" distR="0" wp14:anchorId="23463B02" wp14:editId="56BE7AD3">
             <wp:extent cx="5760720" cy="2273935"/>
@@ -1117,7 +1135,7 @@
         <w:t xml:space="preserve"> a 10</w:t>
       </w:r>
       <w:r>
-        <w:t xml:space="preserve"> můžete vidět přepínací tlačítko mezi konverzací s autorem a redakcí (skupina recenzentů). Dále </w:t>
+        <w:t xml:space="preserve"> můžete vidět přepínací tlačítko mezi konverzací s autorem a redakcí. Dále </w:t>
       </w:r>
       <w:r>
         <w:t>v konverzaci na levé straně vidíte zprávy oponenta a na pravé vaše odeslané zprávy. Ve spodní části je</w:t>
@@ -1131,13 +1149,7 @@
     </w:p>
     <w:p>
       <w:r>
-        <w:t xml:space="preserve">Pokud v průběhu řízení budou redaktorem odeslány </w:t>
-      </w:r>
-      <w:r>
-        <w:t>posudky</w:t>
-      </w:r>
-      <w:r>
-        <w:t>, tak se do konverzace s autorem zapíše zpráva „Posudky odeslány“. V případě, že bude verze vrácena k</w:t>
+        <w:t>Pokud v průběhu řízení budou redaktorem odeslány posudky, tak se do konverzace s autorem zapíše zpráva „Posudky odeslány“. V případě, že bude verze vrácena k</w:t>
       </w:r>
       <w:r>
         <w:t> </w:t>
@@ -1160,6 +1172,298 @@
       <w:r>
         <w:t>V Případě, že redaktor zamítnutí zruší, předchozí důvod zamítnutí se smaže.</w:t>
       </w:r>
+    </w:p>
+    <w:p>
+      <w:r>
+        <w:br w:type="page"/>
+      </w:r>
+    </w:p>
+    <w:p>
+      <w:pPr>
+        <w:pStyle w:val="Nadpis1"/>
+        <w:numPr>
+          <w:ilvl w:val="0"/>
+          <w:numId w:val="6"/>
+        </w:numPr>
+      </w:pPr>
+      <w:bookmarkStart w:id="1" w:name="_Hlk56936057"/>
+      <w:r>
+        <w:lastRenderedPageBreak/>
+        <w:t>Správa časopis</w:t>
+      </w:r>
+      <w:r>
+        <w:t>ů</w:t>
+      </w:r>
+    </w:p>
+    <w:p>
+      <w:pPr>
+        <w:rPr>
+          <w:noProof/>
+        </w:rPr>
+      </w:pPr>
+      <w:r>
+        <w:t>V horním menu se může redaktor přesunout do „Správa časopisů“, kde vidí přehled jednotlivých časopisů.</w:t>
+      </w:r>
+      <w:r>
+        <w:rPr>
+          <w:noProof/>
+        </w:rPr>
+        <w:t xml:space="preserve"> </w:t>
+      </w:r>
+      <w:r>
+        <w:drawing>
+          <wp:inline distT="0" distB="0" distL="0" distR="0" wp14:anchorId="429D1057" wp14:editId="53920A85">
+            <wp:extent cx="5760720" cy="1379855"/>
+            <wp:effectExtent l="0" t="0" r="0" b="0"/>
+            <wp:docPr id="6" name="Obrázek 6"/>
+            <wp:cNvGraphicFramePr>
+              <a:graphicFrameLocks xmlns:a="http://schemas.openxmlformats.org/drawingml/2006/main" noChangeAspect="1"/>
+            </wp:cNvGraphicFramePr>
+            <a:graphic xmlns:a="http://schemas.openxmlformats.org/drawingml/2006/main">
+              <a:graphicData uri="http://schemas.openxmlformats.org/drawingml/2006/picture">
+                <pic:pic xmlns:pic="http://schemas.openxmlformats.org/drawingml/2006/picture">
+                  <pic:nvPicPr>
+                    <pic:cNvPr id="1" name=""/>
+                    <pic:cNvPicPr/>
+                  </pic:nvPicPr>
+                  <pic:blipFill>
+                    <a:blip r:embed="rId17"/>
+                    <a:stretch>
+                      <a:fillRect/>
+                    </a:stretch>
+                  </pic:blipFill>
+                  <pic:spPr>
+                    <a:xfrm>
+                      <a:off x="0" y="0"/>
+                      <a:ext cx="5760720" cy="1379855"/>
+                    </a:xfrm>
+                    <a:prstGeom prst="rect">
+                      <a:avLst/>
+                    </a:prstGeom>
+                  </pic:spPr>
+                </pic:pic>
+              </a:graphicData>
+            </a:graphic>
+          </wp:inline>
+        </w:drawing>
+      </w:r>
+      <w:r>
+        <w:rPr>
+          <w:noProof/>
+        </w:rPr>
+        <w:t>Obr. 11 – Správa časopisů</w:t>
+      </w:r>
+    </w:p>
+    <w:p>
+      <w:pPr>
+        <w:pStyle w:val="Nadpis2"/>
+        <w:numPr>
+          <w:ilvl w:val="1"/>
+          <w:numId w:val="6"/>
+        </w:numPr>
+      </w:pPr>
+      <w:r>
+        <w:t>Přehled</w:t>
+      </w:r>
+    </w:p>
+    <w:p>
+      <w:r>
+        <w:t>U jednotlivých časopisů vidíme jejich vlastnosti, tj. téma, datum uzávěrky, kapacita článku, počet přiřazených článků a stav viditelnosti časopisu, který indikuje zveřejnění časopisu veřejnosti na hlavní stránce.</w:t>
+      </w:r>
+    </w:p>
+    <w:p>
+      <w:r>
+        <w:t xml:space="preserve">V pravé části časopisů lze použít volbu „Zobrazit“ nebo „Skrýt“ pro změnění stavu viditelnosti. Tlačítko </w:t>
+      </w:r>
+      <w:r>
+        <w:t>„E</w:t>
+      </w:r>
+      <w:r>
+        <w:t>xportovat</w:t>
+      </w:r>
+      <w:r>
+        <w:t>“</w:t>
+      </w:r>
+      <w:r>
+        <w:t xml:space="preserve"> nám zabalí přijaté články v časopisu a stáhne je.</w:t>
+      </w:r>
+      <w:r>
+        <w:t xml:space="preserve"> </w:t>
+      </w:r>
+      <w:r>
+        <w:t>(Aktuálně neimplementováno)</w:t>
+      </w:r>
+    </w:p>
+    <w:p>
+      <w:pPr>
+        <w:pStyle w:val="Nadpis2"/>
+        <w:numPr>
+          <w:ilvl w:val="1"/>
+          <w:numId w:val="6"/>
+        </w:numPr>
+      </w:pPr>
+      <w:r>
+        <w:t>Přidání časopisu</w:t>
+      </w:r>
+    </w:p>
+    <w:p>
+      <w:r>
+        <w:t>Redaktor má možnost vytvořit nový časopis.</w:t>
+      </w:r>
+    </w:p>
+    <w:p>
+      <w:pPr>
+        <w:rPr>
+          <w:noProof/>
+        </w:rPr>
+      </w:pPr>
+      <w:r>
+        <w:rPr>
+          <w:noProof/>
+        </w:rPr>
+        <w:drawing>
+          <wp:anchor distT="0" distB="0" distL="114300" distR="114300" simplePos="0" relativeHeight="251664384" behindDoc="0" locked="0" layoutInCell="1" allowOverlap="1" wp14:anchorId="103B191E" wp14:editId="2769FED8">
+            <wp:simplePos x="0" y="0"/>
+            <wp:positionH relativeFrom="column">
+              <wp:posOffset>-4445</wp:posOffset>
+            </wp:positionH>
+            <wp:positionV relativeFrom="paragraph">
+              <wp:posOffset>742315</wp:posOffset>
+            </wp:positionV>
+            <wp:extent cx="2700655" cy="1666875"/>
+            <wp:effectExtent l="0" t="0" r="4445" b="9525"/>
+            <wp:wrapTopAndBottom/>
+            <wp:docPr id="13" name="Obrázek 13"/>
+            <wp:cNvGraphicFramePr>
+              <a:graphicFrameLocks xmlns:a="http://schemas.openxmlformats.org/drawingml/2006/main" noChangeAspect="1"/>
+            </wp:cNvGraphicFramePr>
+            <a:graphic xmlns:a="http://schemas.openxmlformats.org/drawingml/2006/main">
+              <a:graphicData uri="http://schemas.openxmlformats.org/drawingml/2006/picture">
+                <pic:pic xmlns:pic="http://schemas.openxmlformats.org/drawingml/2006/picture">
+                  <pic:nvPicPr>
+                    <pic:cNvPr id="1" name=""/>
+                    <pic:cNvPicPr/>
+                  </pic:nvPicPr>
+                  <pic:blipFill>
+                    <a:blip r:embed="rId18">
+                      <a:extLst>
+                        <a:ext uri="{28A0092B-C50C-407E-A947-70E740481C1C}">
+                          <a14:useLocalDpi xmlns:a14="http://schemas.microsoft.com/office/drawing/2010/main" val="0"/>
+                        </a:ext>
+                      </a:extLst>
+                    </a:blip>
+                    <a:stretch>
+                      <a:fillRect/>
+                    </a:stretch>
+                  </pic:blipFill>
+                  <pic:spPr>
+                    <a:xfrm>
+                      <a:off x="0" y="0"/>
+                      <a:ext cx="2700655" cy="1666875"/>
+                    </a:xfrm>
+                    <a:prstGeom prst="rect">
+                      <a:avLst/>
+                    </a:prstGeom>
+                  </pic:spPr>
+                </pic:pic>
+              </a:graphicData>
+            </a:graphic>
+            <wp14:sizeRelH relativeFrom="page">
+              <wp14:pctWidth>0</wp14:pctWidth>
+            </wp14:sizeRelH>
+            <wp14:sizeRelV relativeFrom="page">
+              <wp14:pctHeight>0</wp14:pctHeight>
+            </wp14:sizeRelV>
+          </wp:anchor>
+        </w:drawing>
+      </w:r>
+      <w:r>
+        <w:rPr>
+          <w:noProof/>
+        </w:rPr>
+        <w:drawing>
+          <wp:anchor distT="0" distB="0" distL="114300" distR="114300" simplePos="0" relativeHeight="251663360" behindDoc="0" locked="0" layoutInCell="1" allowOverlap="1" wp14:anchorId="6CD4FA34" wp14:editId="5AF1F413">
+            <wp:simplePos x="0" y="0"/>
+            <wp:positionH relativeFrom="column">
+              <wp:posOffset>-4445</wp:posOffset>
+            </wp:positionH>
+            <wp:positionV relativeFrom="paragraph">
+              <wp:posOffset>-635</wp:posOffset>
+            </wp:positionV>
+            <wp:extent cx="1171575" cy="447675"/>
+            <wp:effectExtent l="0" t="0" r="9525" b="9525"/>
+            <wp:wrapTopAndBottom/>
+            <wp:docPr id="12" name="Obrázek 12"/>
+            <wp:cNvGraphicFramePr>
+              <a:graphicFrameLocks xmlns:a="http://schemas.openxmlformats.org/drawingml/2006/main" noChangeAspect="1"/>
+            </wp:cNvGraphicFramePr>
+            <a:graphic xmlns:a="http://schemas.openxmlformats.org/drawingml/2006/main">
+              <a:graphicData uri="http://schemas.openxmlformats.org/drawingml/2006/picture">
+                <pic:pic xmlns:pic="http://schemas.openxmlformats.org/drawingml/2006/picture">
+                  <pic:nvPicPr>
+                    <pic:cNvPr id="1" name=""/>
+                    <pic:cNvPicPr/>
+                  </pic:nvPicPr>
+                  <pic:blipFill>
+                    <a:blip r:embed="rId19">
+                      <a:extLst>
+                        <a:ext uri="{28A0092B-C50C-407E-A947-70E740481C1C}">
+                          <a14:useLocalDpi xmlns:a14="http://schemas.microsoft.com/office/drawing/2010/main" val="0"/>
+                        </a:ext>
+                      </a:extLst>
+                    </a:blip>
+                    <a:stretch>
+                      <a:fillRect/>
+                    </a:stretch>
+                  </pic:blipFill>
+                  <pic:spPr>
+                    <a:xfrm>
+                      <a:off x="0" y="0"/>
+                      <a:ext cx="1171575" cy="447675"/>
+                    </a:xfrm>
+                    <a:prstGeom prst="rect">
+                      <a:avLst/>
+                    </a:prstGeom>
+                  </pic:spPr>
+                </pic:pic>
+              </a:graphicData>
+            </a:graphic>
+          </wp:anchor>
+        </w:drawing>
+      </w:r>
+      <w:r>
+        <w:rPr>
+          <w:noProof/>
+        </w:rPr>
+        <w:t>Obr. 12 – Tlačítko přidat časopis</w:t>
+      </w:r>
+    </w:p>
+    <w:p>
+      <w:pPr>
+        <w:rPr>
+          <w:noProof/>
+        </w:rPr>
+      </w:pPr>
+      <w:r>
+        <w:rPr>
+          <w:noProof/>
+        </w:rPr>
+        <w:t>Obr. 13 – Formulář pro přidání časopisu.</w:t>
+      </w:r>
+    </w:p>
+    <w:p>
+      <w:pPr>
+        <w:rPr>
+          <w:noProof/>
+        </w:rPr>
+      </w:pPr>
+      <w:r>
+        <w:rPr>
+          <w:noProof/>
+        </w:rPr>
+        <w:t>Po kliknutí na tlačítko přidat časopis se nám zobrazí plovoucí formulář. V něm vyplníme požadovaná pole a kliknuím na „Přidat“ vytvoříme nový časopis.</w:t>
+      </w:r>
+      <w:bookmarkEnd w:id="1"/>
     </w:p>
     <w:sectPr>
       <w:pgSz w:w="11906" w:h="16838"/>

</xml_diff>